<commit_message>
lecture 1 notes cleared and added to README.md file and also reviewed.
</commit_message>
<xml_diff>
--- a/session01/notes-part2.docx
+++ b/session01/notes-part2.docx
@@ -626,24 +626,14 @@
     </w:p>
     <w:p>
       <w:r>
-        <w:t xml:space="preserve">Then, </w:t>
-      </w:r>
-      <w:r>
-        <w:t>I watched the recommended presentation on “</w:t>
-      </w:r>
-      <w:r>
-        <w:rPr>
-          <w:b/>
-          <w:bCs/>
-        </w:rPr>
-        <w:t>Accelerating Genome Analysis: A Primer on an Ongoing Journey</w:t>
-      </w:r>
-      <w:r>
-        <w:rPr>
-          <w:b/>
-          <w:bCs/>
-        </w:rPr>
-        <w:t>”</w:t>
+        <w:t>Then, I watched the recommended presentation on “</w:t>
+      </w:r>
+      <w:r>
+        <w:rPr>
+          <w:b/>
+          <w:bCs/>
+        </w:rPr>
+        <w:t>Accelerating Genome Analysis: A Primer on an Ongoing Journey”</w:t>
       </w:r>
       <w:r>
         <w:t xml:space="preserve"> in the slides and noted what I learned.</w:t>
@@ -1006,31 +996,6 @@
       <w:r>
         <w:t>).</w:t>
       </w:r>
-    </w:p>
-    <w:p>
-      <w:r>
-        <w:t xml:space="preserve">But, Then </w:t>
-      </w:r>
-      <w:r>
-        <w:sym w:font="Wingdings" w:char="F04A"/>
-      </w:r>
-      <w:r>
-        <w:t xml:space="preserve"> I did not get what they talked about.</w:t>
-      </w:r>
-    </w:p>
-    <w:p>
-      <w:pPr>
-        <w:pBdr>
-          <w:bottom w:val="single" w:sz="6" w:space="1" w:color="auto"/>
-        </w:pBdr>
-      </w:pPr>
-    </w:p>
-    <w:p>
-      <w:r>
-        <w:t>Then I just read the slides and tried to search for the phrases that I don’t know about them and list here.</w:t>
-      </w:r>
-    </w:p>
-    <w:p>
       <w:bookmarkStart w:id="0" w:name="_GoBack"/>
       <w:bookmarkEnd w:id="0"/>
     </w:p>

</xml_diff>